<commit_message>
Update INTERNSHIP PROJECT REPORT.docx
</commit_message>
<xml_diff>
--- a/INTERNSHIP PROJECT REPORT.docx
+++ b/INTERNSHIP PROJECT REPORT.docx
@@ -8,6 +8,30 @@
         <w:rPr>
           <w:b/>
           <w:bCs/>
+          <w:sz w:val="44"/>
+          <w:szCs w:val="40"/>
+          <w:u w:val="single"/>
+          <w:lang w:val="en-US"/>
+        </w:rPr>
+      </w:pPr>
+      <w:r>
+        <w:rPr>
+          <w:b/>
+          <w:bCs/>
+          <w:sz w:val="44"/>
+          <w:szCs w:val="40"/>
+          <w:u w:val="single"/>
+          <w:lang w:val="en-US"/>
+        </w:rPr>
+        <w:t>INTERNSHIP PROJECT REPORT</w:t>
+      </w:r>
+    </w:p>
+    <w:p>
+      <w:pPr>
+        <w:jc w:val="center"/>
+        <w:rPr>
+          <w:b/>
+          <w:bCs/>
           <w:sz w:val="36"/>
           <w:szCs w:val="32"/>
           <w:lang w:val="en-US"/>
@@ -21,49 +45,158 @@
           <w:szCs w:val="32"/>
           <w:lang w:val="en-US"/>
         </w:rPr>
-        <w:t>INTERNSHIP PROJECT REPORT</w:t>
+        <w:t>Deep Impression for Personality Psychometric Analysis</w:t>
       </w:r>
     </w:p>
     <w:p>
       <w:pPr>
         <w:jc w:val="center"/>
         <w:rPr>
-          <w:b/>
-          <w:bCs/>
-          <w:sz w:val="28"/>
-          <w:szCs w:val="24"/>
-          <w:lang w:val="en-US"/>
-        </w:rPr>
-      </w:pPr>
-      <w:r>
-        <w:rPr>
-          <w:b/>
-          <w:bCs/>
-          <w:sz w:val="28"/>
-          <w:szCs w:val="24"/>
-          <w:lang w:val="en-US"/>
-        </w:rPr>
-        <w:t>Deep Impression for Personality Psychometric Analysis</w:t>
+          <w:sz w:val="28"/>
+          <w:szCs w:val="24"/>
+          <w:lang w:val="en-US"/>
+        </w:rPr>
+      </w:pPr>
+      <w:r>
+        <w:rPr>
+          <w:noProof/>
+        </w:rPr>
+        <w:drawing>
+          <wp:inline distT="0" distB="0" distL="0" distR="0" wp14:anchorId="13E4CC48" wp14:editId="04812A07">
+            <wp:extent cx="5731510" cy="5955030"/>
+            <wp:effectExtent l="0" t="0" r="2540" b="7620"/>
+            <wp:docPr id="10" name="Picture 10" descr="VIT Logo - Vellore Institute of Technology Download Vector"/>
+            <wp:cNvGraphicFramePr>
+              <a:graphicFrameLocks xmlns:a="http://schemas.openxmlformats.org/drawingml/2006/main" noChangeAspect="1"/>
+            </wp:cNvGraphicFramePr>
+            <a:graphic xmlns:a="http://schemas.openxmlformats.org/drawingml/2006/main">
+              <a:graphicData uri="http://schemas.openxmlformats.org/drawingml/2006/picture">
+                <pic:pic xmlns:pic="http://schemas.openxmlformats.org/drawingml/2006/picture">
+                  <pic:nvPicPr>
+                    <pic:cNvPr id="0" name="Picture 1" descr="VIT Logo - Vellore Institute of Technology Download Vector"/>
+                    <pic:cNvPicPr>
+                      <a:picLocks noChangeAspect="1" noChangeArrowheads="1"/>
+                    </pic:cNvPicPr>
+                  </pic:nvPicPr>
+                  <pic:blipFill>
+                    <a:blip r:embed="rId6">
+                      <a:extLst>
+                        <a:ext uri="{28A0092B-C50C-407E-A947-70E740481C1C}">
+                          <a14:useLocalDpi xmlns:a14="http://schemas.microsoft.com/office/drawing/2010/main" val="0"/>
+                        </a:ext>
+                      </a:extLst>
+                    </a:blip>
+                    <a:srcRect/>
+                    <a:stretch>
+                      <a:fillRect/>
+                    </a:stretch>
+                  </pic:blipFill>
+                  <pic:spPr bwMode="auto">
+                    <a:xfrm>
+                      <a:off x="0" y="0"/>
+                      <a:ext cx="5731510" cy="5955030"/>
+                    </a:xfrm>
+                    <a:prstGeom prst="rect">
+                      <a:avLst/>
+                    </a:prstGeom>
+                    <a:noFill/>
+                    <a:ln>
+                      <a:noFill/>
+                    </a:ln>
+                  </pic:spPr>
+                </pic:pic>
+              </a:graphicData>
+            </a:graphic>
+          </wp:inline>
+        </w:drawing>
       </w:r>
     </w:p>
     <w:p>
       <w:pPr>
         <w:jc w:val="center"/>
         <w:rPr>
-          <w:sz w:val="28"/>
-          <w:szCs w:val="24"/>
-          <w:lang w:val="en-US"/>
-        </w:rPr>
-      </w:pPr>
-      <w:r>
-        <w:rPr>
-          <w:sz w:val="28"/>
-          <w:szCs w:val="24"/>
-          <w:lang w:val="en-US"/>
-        </w:rPr>
-        <w:t xml:space="preserve">Shrey Srivastava, </w:t>
-      </w:r>
-      <w:hyperlink r:id="rId6" w:history="1">
+          <w:b/>
+          <w:bCs/>
+          <w:sz w:val="32"/>
+          <w:szCs w:val="28"/>
+          <w:lang w:val="en-US"/>
+        </w:rPr>
+      </w:pPr>
+      <w:r>
+        <w:rPr>
+          <w:b/>
+          <w:bCs/>
+          <w:sz w:val="32"/>
+          <w:szCs w:val="28"/>
+          <w:lang w:val="en-US"/>
+        </w:rPr>
+        <w:t>Shrey Srivastava</w:t>
+      </w:r>
+    </w:p>
+    <w:p>
+      <w:pPr>
+        <w:jc w:val="center"/>
+        <w:rPr>
+          <w:b/>
+          <w:bCs/>
+          <w:sz w:val="28"/>
+          <w:szCs w:val="24"/>
+          <w:lang w:val="en-US"/>
+        </w:rPr>
+      </w:pPr>
+      <w:r>
+        <w:rPr>
+          <w:b/>
+          <w:bCs/>
+          <w:sz w:val="28"/>
+          <w:szCs w:val="24"/>
+          <w:lang w:val="en-US"/>
+        </w:rPr>
+        <w:t>B. Tech Computer Science and Engineering</w:t>
+      </w:r>
+    </w:p>
+    <w:p>
+      <w:pPr>
+        <w:jc w:val="center"/>
+        <w:rPr>
+          <w:b/>
+          <w:bCs/>
+          <w:sz w:val="28"/>
+          <w:szCs w:val="24"/>
+          <w:lang w:val="en-US"/>
+        </w:rPr>
+      </w:pPr>
+      <w:r>
+        <w:rPr>
+          <w:b/>
+          <w:bCs/>
+          <w:sz w:val="28"/>
+          <w:szCs w:val="24"/>
+          <w:lang w:val="en-US"/>
+        </w:rPr>
+        <w:t>Specialization in AI and ML</w:t>
+      </w:r>
+      <w:r>
+        <w:rPr>
+          <w:b/>
+          <w:bCs/>
+          <w:sz w:val="28"/>
+          <w:szCs w:val="24"/>
+          <w:lang w:val="en-US"/>
+        </w:rPr>
+        <w:t xml:space="preserve"> </w:t>
+      </w:r>
+    </w:p>
+    <w:p>
+      <w:pPr>
+        <w:jc w:val="center"/>
+        <w:rPr>
+          <w:sz w:val="28"/>
+          <w:szCs w:val="24"/>
+          <w:lang w:val="en-US"/>
+        </w:rPr>
+      </w:pPr>
+      <w:hyperlink r:id="rId7" w:history="1">
         <w:r>
           <w:rPr>
             <w:rStyle w:val="Hyperlink"/>
@@ -74,6 +207,25 @@
           <w:t>shrey.srivastava.08@gmail.com</w:t>
         </w:r>
       </w:hyperlink>
+      <w:r>
+        <w:rPr>
+          <w:sz w:val="28"/>
+          <w:szCs w:val="24"/>
+          <w:lang w:val="en-US"/>
+        </w:rPr>
+        <w:t xml:space="preserve">; </w:t>
+      </w:r>
+      <w:hyperlink r:id="rId8" w:history="1">
+        <w:r>
+          <w:rPr>
+            <w:rStyle w:val="Hyperlink"/>
+            <w:sz w:val="28"/>
+            <w:szCs w:val="24"/>
+            <w:lang w:val="en-US"/>
+          </w:rPr>
+          <w:t>shrey.srivastava2019a@vitstudent.ac.in</w:t>
+        </w:r>
+      </w:hyperlink>
     </w:p>
     <w:p>
       <w:pPr>
@@ -107,17 +259,8 @@
           <w:szCs w:val="24"/>
           <w:lang w:val="en-US"/>
         </w:rPr>
-        <w:t>Abstract</w:t>
-      </w:r>
-      <w:r>
-        <w:rPr>
-          <w:b/>
-          <w:bCs/>
-          <w:sz w:val="28"/>
-          <w:szCs w:val="24"/>
-          <w:lang w:val="en-US"/>
-        </w:rPr>
-        <w:t>:</w:t>
+        <w:lastRenderedPageBreak/>
+        <w:t>Abstract:</w:t>
       </w:r>
     </w:p>
     <w:p>
@@ -373,7 +516,6 @@
         </w:rPr>
         <w:t>With time being of essence in every sector or company, putting the least effort and maximum output is of the highest priority. Such is also the case with interviews. While most of the areas involved in interview tests is covered through systematic tests like tests based on aptitude and cognitive ability, it is not only the IQ and problem solving that makes the candidate worth hiring. The other way to approach the issue of hiring an asset is to investigate their personality, which</w:t>
       </w:r>
-      <w:proofErr w:type="gramStart"/>
       <w:r>
         <w:rPr>
           <w:sz w:val="28"/>
@@ -388,59 +530,146 @@
           <w:szCs w:val="24"/>
           <w:lang w:val="en-US"/>
         </w:rPr>
+        <w:t>is a difficult task</w:t>
+      </w:r>
+      <w:r>
+        <w:rPr>
+          <w:sz w:val="28"/>
+          <w:szCs w:val="24"/>
+          <w:lang w:val="en-US"/>
+        </w:rPr>
+        <w:t>. Personality Analysis is one of the major focuses of human centered video analysis. The goal of this project is to do an analysis, audio and visual, to define the personality of a person on the widely accepted standard called Big Five.</w:t>
+      </w:r>
+    </w:p>
+    <w:p>
+      <w:pPr>
+        <w:rPr>
+          <w:sz w:val="28"/>
+          <w:szCs w:val="24"/>
+          <w:lang w:val="en-US"/>
+        </w:rPr>
+      </w:pPr>
+      <w:r>
+        <w:rPr>
+          <w:sz w:val="28"/>
+          <w:szCs w:val="24"/>
+          <w:lang w:val="en-US"/>
+        </w:rPr>
+        <w:t xml:space="preserve">This Big Five Personality Analysis does a deep impression of the person and gives out output of levels of </w:t>
+      </w:r>
+      <w:r>
+        <w:rPr>
+          <w:sz w:val="28"/>
+          <w:szCs w:val="24"/>
+          <w:lang w:val="en-US"/>
+        </w:rPr>
+        <w:t>openness to experience, conscientiousness, extraversion, agreeableness, and neuroticism</w:t>
+      </w:r>
+      <w:r>
+        <w:rPr>
+          <w:sz w:val="28"/>
+          <w:szCs w:val="24"/>
+          <w:lang w:val="en-US"/>
+        </w:rPr>
+        <w:t xml:space="preserve">. We will discuss the aforementioned categories later. When it comes to analysis, it </w:t>
+      </w:r>
+      <w:r>
+        <w:rPr>
+          <w:sz w:val="28"/>
+          <w:szCs w:val="24"/>
+          <w:lang w:val="en-US"/>
+        </w:rPr>
         <w:t>is</w:t>
       </w:r>
-      <w:proofErr w:type="gramEnd"/>
-      <w:r>
-        <w:rPr>
-          <w:sz w:val="28"/>
-          <w:szCs w:val="24"/>
-          <w:lang w:val="en-US"/>
-        </w:rPr>
-        <w:t xml:space="preserve"> a difficult task</w:t>
-      </w:r>
-      <w:r>
-        <w:rPr>
-          <w:sz w:val="28"/>
-          <w:szCs w:val="24"/>
-          <w:lang w:val="en-US"/>
-        </w:rPr>
-        <w:t>. Personality Analysis is one of the major focuses of human centered video analysis. The goal of this project is to do an analysis, audio and visual, to define the personality of a person on the widely accepted standard called Big Five.</w:t>
-      </w:r>
-    </w:p>
-    <w:p>
-      <w:pPr>
-        <w:rPr>
-          <w:sz w:val="28"/>
-          <w:szCs w:val="24"/>
-          <w:lang w:val="en-US"/>
-        </w:rPr>
-      </w:pPr>
-      <w:r>
-        <w:rPr>
-          <w:sz w:val="28"/>
-          <w:szCs w:val="24"/>
-          <w:lang w:val="en-US"/>
-        </w:rPr>
-        <w:t xml:space="preserve">This Big Five Personality Analysis does a deep impression of the person and gives out output of levels of </w:t>
-      </w:r>
-      <w:r>
-        <w:rPr>
-          <w:sz w:val="28"/>
-          <w:szCs w:val="24"/>
-          <w:lang w:val="en-US"/>
-        </w:rPr>
-        <w:t>openness to experience, conscientiousness, extraversion, agreeableness, and neuroticism</w:t>
-      </w:r>
-      <w:r>
-        <w:rPr>
-          <w:sz w:val="28"/>
-          <w:szCs w:val="24"/>
-          <w:lang w:val="en-US"/>
-        </w:rPr>
-        <w:t xml:space="preserve">. We will discuss the </w:t>
-      </w:r>
-      <w:proofErr w:type="gramStart"/>
+      <w:r>
+        <w:rPr>
+          <w:sz w:val="28"/>
+          <w:szCs w:val="24"/>
+          <w:lang w:val="en-US"/>
+        </w:rPr>
+        <w:t xml:space="preserve"> very complicated as it is not just the face and the fluency to be accounted for. Speech is very different for two unique </w:t>
+      </w:r>
+      <w:r>
+        <w:rPr>
+          <w:sz w:val="28"/>
+          <w:szCs w:val="24"/>
+          <w:lang w:val="en-US"/>
+        </w:rPr>
+        <w:t xml:space="preserve">people. They might have different vocabulary, </w:t>
+      </w:r>
+      <w:r>
+        <w:rPr>
+          <w:sz w:val="28"/>
+          <w:szCs w:val="24"/>
+          <w:lang w:val="en-US"/>
+        </w:rPr>
+        <w:t>modulation,</w:t>
+      </w:r>
+      <w:r>
+        <w:rPr>
+          <w:sz w:val="28"/>
+          <w:szCs w:val="24"/>
+          <w:lang w:val="en-US"/>
+        </w:rPr>
+        <w:t xml:space="preserve"> or articulation in general. Accompanied with that we </w:t>
+      </w:r>
+      <w:r>
+        <w:rPr>
+          <w:sz w:val="28"/>
+          <w:szCs w:val="24"/>
+          <w:lang w:val="en-US"/>
+        </w:rPr>
+        <w:t>must</w:t>
+      </w:r>
+      <w:r>
+        <w:rPr>
+          <w:sz w:val="28"/>
+          <w:szCs w:val="24"/>
+          <w:lang w:val="en-US"/>
+        </w:rPr>
+        <w:t xml:space="preserve"> factor in noise in camera channels, </w:t>
+      </w:r>
+      <w:r>
+        <w:rPr>
+          <w:sz w:val="28"/>
+          <w:szCs w:val="24"/>
+          <w:lang w:val="en-US"/>
+        </w:rPr>
+        <w:t>infinitely many kinds of out-of-vocabulary</w:t>
+      </w:r>
+      <w:r>
+        <w:rPr>
+          <w:sz w:val="28"/>
+          <w:szCs w:val="24"/>
+          <w:lang w:val="en-US"/>
+        </w:rPr>
+        <w:t xml:space="preserve"> </w:t>
+      </w:r>
+      <w:r>
+        <w:rPr>
+          <w:sz w:val="28"/>
+          <w:szCs w:val="24"/>
+          <w:lang w:val="en-US"/>
+        </w:rPr>
+        <w:t>motion, and real-time performance constraints</w:t>
+      </w:r>
+      <w:r>
+        <w:rPr>
+          <w:sz w:val="28"/>
+          <w:szCs w:val="24"/>
+          <w:lang w:val="en-US"/>
+        </w:rPr>
+        <w:t>.</w:t>
+      </w:r>
+    </w:p>
+    <w:p>
+      <w:pPr>
+        <w:rPr>
+          <w:sz w:val="28"/>
+          <w:szCs w:val="24"/>
+          <w:lang w:val="en-US"/>
+        </w:rPr>
+      </w:pPr>
       <w:r>
         <w:rPr>
           <w:sz w:val="28"/>
@@ -448,120 +677,6 @@
           <w:lang w:val="en-US"/>
         </w:rPr>
         <w:lastRenderedPageBreak/>
-        <w:t>aforementioned categories</w:t>
-      </w:r>
-      <w:proofErr w:type="gramEnd"/>
-      <w:r>
-        <w:rPr>
-          <w:sz w:val="28"/>
-          <w:szCs w:val="24"/>
-          <w:lang w:val="en-US"/>
-        </w:rPr>
-        <w:t xml:space="preserve"> later. When it comes to analysis, it </w:t>
-      </w:r>
-      <w:r>
-        <w:rPr>
-          <w:sz w:val="28"/>
-          <w:szCs w:val="24"/>
-          <w:lang w:val="en-US"/>
-        </w:rPr>
-        <w:t>is</w:t>
-      </w:r>
-      <w:r>
-        <w:rPr>
-          <w:sz w:val="28"/>
-          <w:szCs w:val="24"/>
-          <w:lang w:val="en-US"/>
-        </w:rPr>
-        <w:t xml:space="preserve"> very complicated as it is not just the face and the fluency to be accounted for. Speech is very different for two unique </w:t>
-      </w:r>
-      <w:r>
-        <w:rPr>
-          <w:sz w:val="28"/>
-          <w:szCs w:val="24"/>
-          <w:lang w:val="en-US"/>
-        </w:rPr>
-        <w:t xml:space="preserve">people. They might have different vocabulary, </w:t>
-      </w:r>
-      <w:r>
-        <w:rPr>
-          <w:sz w:val="28"/>
-          <w:szCs w:val="24"/>
-          <w:lang w:val="en-US"/>
-        </w:rPr>
-        <w:t>modulation,</w:t>
-      </w:r>
-      <w:r>
-        <w:rPr>
-          <w:sz w:val="28"/>
-          <w:szCs w:val="24"/>
-          <w:lang w:val="en-US"/>
-        </w:rPr>
-        <w:t xml:space="preserve"> or articulation in general. Accompanied with that we </w:t>
-      </w:r>
-      <w:r>
-        <w:rPr>
-          <w:sz w:val="28"/>
-          <w:szCs w:val="24"/>
-          <w:lang w:val="en-US"/>
-        </w:rPr>
-        <w:t>must</w:t>
-      </w:r>
-      <w:r>
-        <w:rPr>
-          <w:sz w:val="28"/>
-          <w:szCs w:val="24"/>
-          <w:lang w:val="en-US"/>
-        </w:rPr>
-        <w:t xml:space="preserve"> factor in noise in camera channels, </w:t>
-      </w:r>
-      <w:r>
-        <w:rPr>
-          <w:sz w:val="28"/>
-          <w:szCs w:val="24"/>
-          <w:lang w:val="en-US"/>
-        </w:rPr>
-        <w:t>infinitely many kinds of out-of-vocabulary</w:t>
-      </w:r>
-      <w:r>
-        <w:rPr>
-          <w:sz w:val="28"/>
-          <w:szCs w:val="24"/>
-          <w:lang w:val="en-US"/>
-        </w:rPr>
-        <w:t xml:space="preserve"> </w:t>
-      </w:r>
-      <w:r>
-        <w:rPr>
-          <w:sz w:val="28"/>
-          <w:szCs w:val="24"/>
-          <w:lang w:val="en-US"/>
-        </w:rPr>
-        <w:t>motion, and real-time performance constraints</w:t>
-      </w:r>
-      <w:r>
-        <w:rPr>
-          <w:sz w:val="28"/>
-          <w:szCs w:val="24"/>
-          <w:lang w:val="en-US"/>
-        </w:rPr>
-        <w:t>.</w:t>
-      </w:r>
-    </w:p>
-    <w:p>
-      <w:pPr>
-        <w:rPr>
-          <w:sz w:val="28"/>
-          <w:szCs w:val="24"/>
-          <w:lang w:val="en-US"/>
-        </w:rPr>
-      </w:pPr>
-      <w:r>
-        <w:rPr>
-          <w:sz w:val="28"/>
-          <w:szCs w:val="24"/>
-          <w:lang w:val="en-US"/>
-        </w:rPr>
         <w:t xml:space="preserve">The solution I have applied in my model is a widely accepted approach to human-centered video analysis. It involves the independent analysis of video and audio followed by a common analysis to determine the personality of the person. The model is so efficient that it can be </w:t>
       </w:r>
       <w:r>
@@ -614,23 +729,7 @@
           <w:sz w:val="28"/>
           <w:szCs w:val="24"/>
         </w:rPr>
-        <w:t xml:space="preserve">A psychometric test or psychometric assessment is an evaluation of an individual’s cognitive skills and personality traits. It helps assess whether the individual </w:t>
-      </w:r>
-      <w:proofErr w:type="gramStart"/>
-      <w:r>
-        <w:rPr>
-          <w:sz w:val="28"/>
-          <w:szCs w:val="24"/>
-        </w:rPr>
-        <w:t>is capable of thriving</w:t>
-      </w:r>
-      <w:proofErr w:type="gramEnd"/>
-      <w:r>
-        <w:rPr>
-          <w:sz w:val="28"/>
-          <w:szCs w:val="24"/>
-        </w:rPr>
-        <w:t xml:space="preserve"> in a specific professional role. Psychometric testing can help understand aspects of mental ability and behavio</w:t>
+        <w:t>A psychometric test or psychometric assessment is an evaluation of an individual’s cognitive skills and personality traits. It helps assess whether the individual is capable of thriving in a specific professional role. Psychometric testing can help understand aspects of mental ability and behavio</w:t>
       </w:r>
       <w:r>
         <w:rPr>
@@ -694,6 +793,7 @@
         <w:rPr>
           <w:b/>
           <w:bCs/>
+          <w:noProof/>
           <w:sz w:val="28"/>
           <w:szCs w:val="24"/>
         </w:rPr>
@@ -715,7 +815,7 @@
                     </pic:cNvPicPr>
                   </pic:nvPicPr>
                   <pic:blipFill>
-                    <a:blip r:embed="rId7" cstate="print">
+                    <a:blip r:embed="rId9" cstate="print">
                       <a:extLst>
                         <a:ext uri="{28A0092B-C50C-407E-A947-70E740481C1C}">
                           <a14:useLocalDpi xmlns:a14="http://schemas.microsoft.com/office/drawing/2010/main" val="0"/>
@@ -770,7 +870,6 @@
           <w:sz w:val="28"/>
           <w:szCs w:val="24"/>
         </w:rPr>
-        <w:lastRenderedPageBreak/>
         <w:t>Psychometric assessments are usually of the following two </w:t>
       </w:r>
       <w:r>
@@ -840,23 +939,15 @@
           <w:sz w:val="28"/>
           <w:szCs w:val="24"/>
         </w:rPr>
-        <w:t xml:space="preserve">As cognitive ability is monitorable and quantifiable by injecting a simple test, with the video input of the interview and its audio-visual analysis we will investigate the personality part of the psychometric test in this project. But before that let’s </w:t>
-      </w:r>
-      <w:proofErr w:type="gramStart"/>
-      <w:r>
-        <w:rPr>
-          <w:sz w:val="28"/>
-          <w:szCs w:val="24"/>
-        </w:rPr>
-        <w:t>look into</w:t>
-      </w:r>
-      <w:proofErr w:type="gramEnd"/>
-      <w:r>
-        <w:rPr>
-          <w:sz w:val="28"/>
-          <w:szCs w:val="24"/>
-        </w:rPr>
-        <w:t xml:space="preserve"> what exactly are the attributes on which the personality is judged.</w:t>
+        <w:t xml:space="preserve">As cognitive ability is monitorable and quantifiable by injecting a simple test, with the video input of the interview and its audio-visual analysis we will </w:t>
+      </w:r>
+      <w:r>
+        <w:rPr>
+          <w:sz w:val="28"/>
+          <w:szCs w:val="24"/>
+        </w:rPr>
+        <w:lastRenderedPageBreak/>
+        <w:t>investigate the personality part of the psychometric test in this project. But before that let’s look into what exactly are the attributes on which the personality is judged.</w:t>
       </w:r>
     </w:p>
     <w:p>
@@ -952,70 +1043,22 @@
           <w:sz w:val="28"/>
           <w:szCs w:val="24"/>
         </w:rPr>
-        <w:t xml:space="preserve">Personality tests usually follow two major schools of thought: the trait-based approach and the </w:t>
-      </w:r>
-      <w:proofErr w:type="gramStart"/>
-      <w:r>
-        <w:rPr>
-          <w:sz w:val="28"/>
-          <w:szCs w:val="24"/>
-        </w:rPr>
-        <w:t>type</w:t>
-      </w:r>
-      <w:proofErr w:type="gramEnd"/>
-      <w:r>
-        <w:rPr>
-          <w:sz w:val="28"/>
-          <w:szCs w:val="24"/>
-        </w:rPr>
-        <w:t xml:space="preserve"> approach. While the </w:t>
-      </w:r>
-      <w:proofErr w:type="gramStart"/>
-      <w:r>
-        <w:rPr>
-          <w:sz w:val="28"/>
-          <w:szCs w:val="24"/>
-        </w:rPr>
-        <w:t>type</w:t>
-      </w:r>
-      <w:proofErr w:type="gramEnd"/>
-      <w:r>
-        <w:rPr>
-          <w:sz w:val="28"/>
-          <w:szCs w:val="24"/>
-        </w:rPr>
-        <w:t xml:space="preserve"> theory categorizes personalities into introverted/extroverted, the trait theory measures the degree to which key personality traits exist in an individual.</w:t>
-      </w:r>
-    </w:p>
-    <w:p>
-      <w:pPr>
-        <w:rPr>
-          <w:sz w:val="28"/>
-          <w:szCs w:val="24"/>
-        </w:rPr>
-      </w:pPr>
-      <w:r>
-        <w:rPr>
-          <w:sz w:val="28"/>
-          <w:szCs w:val="24"/>
-        </w:rPr>
-        <w:t xml:space="preserve">Personality tests based on the </w:t>
-      </w:r>
-      <w:proofErr w:type="gramStart"/>
-      <w:r>
-        <w:rPr>
-          <w:sz w:val="28"/>
-          <w:szCs w:val="24"/>
-        </w:rPr>
-        <w:t>type</w:t>
-      </w:r>
-      <w:proofErr w:type="gramEnd"/>
-      <w:r>
-        <w:rPr>
-          <w:sz w:val="28"/>
-          <w:szCs w:val="24"/>
-        </w:rPr>
-        <w:t xml:space="preserve"> theory often lack objectivity and comprehensive insight into an individual’s psyche. When used in a professional context, the type-based tests also lack reliability, as it is possible for an individual to get different results every time.</w:t>
+        <w:t>Personality tests usually follow two major schools of thought: the trait-based approach and the type approach. While the type theory categorizes personalities into introverted/extroverted, the trait theory measures the degree to which key personality traits exist in an individual.</w:t>
+      </w:r>
+    </w:p>
+    <w:p>
+      <w:pPr>
+        <w:rPr>
+          <w:sz w:val="28"/>
+          <w:szCs w:val="24"/>
+        </w:rPr>
+      </w:pPr>
+      <w:r>
+        <w:rPr>
+          <w:sz w:val="28"/>
+          <w:szCs w:val="24"/>
+        </w:rPr>
+        <w:t>Personality tests based on the type theory often lack objectivity and comprehensive insight into an individual’s psyche. When used in a professional context, the type-based tests also lack reliability, as it is possible for an individual to get different results every time.</w:t>
       </w:r>
     </w:p>
     <w:p>
@@ -1065,10 +1108,10 @@
         <w:rPr>
           <w:b/>
           <w:bCs/>
-          <w:sz w:val="28"/>
-          <w:szCs w:val="24"/>
-        </w:rPr>
-        <w:lastRenderedPageBreak/>
+          <w:noProof/>
+          <w:sz w:val="28"/>
+          <w:szCs w:val="24"/>
+        </w:rPr>
         <w:drawing>
           <wp:inline distT="0" distB="0" distL="0" distR="0" wp14:anchorId="51176BDF" wp14:editId="457DC8D2">
             <wp:extent cx="5731510" cy="1567180"/>
@@ -1087,7 +1130,7 @@
                     </pic:cNvPicPr>
                   </pic:nvPicPr>
                   <pic:blipFill>
-                    <a:blip r:embed="rId8" cstate="print">
+                    <a:blip r:embed="rId10" cstate="print">
                       <a:extLst>
                         <a:ext uri="{28A0092B-C50C-407E-A947-70E740481C1C}">
                           <a14:useLocalDpi xmlns:a14="http://schemas.microsoft.com/office/drawing/2010/main" val="0"/>
@@ -1179,18 +1222,13 @@
           <w:sz w:val="28"/>
           <w:szCs w:val="24"/>
         </w:rPr>
-        <w:t>Openness</w:t>
-      </w:r>
-      <w:r>
-        <w:rPr>
-          <w:b/>
-          <w:bCs/>
-          <w:sz w:val="28"/>
-          <w:szCs w:val="24"/>
-        </w:rPr>
-        <w:t xml:space="preserve">                                                                                                      </w:t>
-      </w:r>
-      <w:r>
+        <w:lastRenderedPageBreak/>
+        <w:t xml:space="preserve">Openness                                                                                                      </w:t>
+      </w:r>
+      <w:r>
+        <w:rPr>
+          <w:noProof/>
+        </w:rPr>
         <w:drawing>
           <wp:inline distT="0" distB="0" distL="0" distR="0" wp14:anchorId="24350507" wp14:editId="210E91FF">
             <wp:extent cx="443346" cy="443346"/>
@@ -1209,7 +1247,7 @@
                     </pic:cNvPicPr>
                   </pic:nvPicPr>
                   <pic:blipFill>
-                    <a:blip r:embed="rId9" cstate="print">
+                    <a:blip r:embed="rId11" cstate="print">
                       <a:extLst>
                         <a:ext uri="{28A0092B-C50C-407E-A947-70E740481C1C}">
                           <a14:useLocalDpi xmlns:a14="http://schemas.microsoft.com/office/drawing/2010/main" val="0"/>
@@ -1253,23 +1291,7 @@
           <w:sz w:val="28"/>
           <w:szCs w:val="24"/>
         </w:rPr>
-        <w:t xml:space="preserve">Individuals possessing this trait have a natural penchant toward adventure and art. They are curious, </w:t>
-      </w:r>
-      <w:proofErr w:type="gramStart"/>
-      <w:r>
-        <w:rPr>
-          <w:sz w:val="28"/>
-          <w:szCs w:val="24"/>
-        </w:rPr>
-        <w:t>creative</w:t>
-      </w:r>
-      <w:proofErr w:type="gramEnd"/>
-      <w:r>
-        <w:rPr>
-          <w:sz w:val="28"/>
-          <w:szCs w:val="24"/>
-        </w:rPr>
-        <w:t xml:space="preserve"> and open to change. Meanwhile, people averse to openness stick to their old routine, habits and keep new experiences at bay.</w:t>
+        <w:t>Individuals possessing this trait have a natural penchant toward adventure and art. They are curious, creative and open to change. Meanwhile, people averse to openness stick to their old routine, habits and keep new experiences at bay.</w:t>
       </w:r>
     </w:p>
     <w:p>
@@ -1321,6 +1343,9 @@
         <w:t xml:space="preserve"> </w:t>
       </w:r>
       <w:r>
+        <w:rPr>
+          <w:noProof/>
+        </w:rPr>
         <w:drawing>
           <wp:inline distT="0" distB="0" distL="0" distR="0" wp14:anchorId="40D74692" wp14:editId="1DBB2D4D">
             <wp:extent cx="507908" cy="505691"/>
@@ -1339,7 +1364,7 @@
                     </pic:cNvPicPr>
                   </pic:nvPicPr>
                   <pic:blipFill>
-                    <a:blip r:embed="rId10" cstate="print">
+                    <a:blip r:embed="rId12" cstate="print">
                       <a:extLst>
                         <a:ext uri="{28A0092B-C50C-407E-A947-70E740481C1C}">
                           <a14:useLocalDpi xmlns:a14="http://schemas.microsoft.com/office/drawing/2010/main" val="0"/>
@@ -1407,18 +1432,12 @@
           <w:sz w:val="28"/>
           <w:szCs w:val="24"/>
         </w:rPr>
-        <w:t>Extraversion</w:t>
-      </w:r>
-      <w:r>
-        <w:rPr>
-          <w:b/>
-          <w:bCs/>
-          <w:sz w:val="28"/>
-          <w:szCs w:val="24"/>
-        </w:rPr>
-        <w:t xml:space="preserve">                                                                                              </w:t>
-      </w:r>
-      <w:r>
+        <w:t xml:space="preserve">Extraversion                                                                                              </w:t>
+      </w:r>
+      <w:r>
+        <w:rPr>
+          <w:noProof/>
+        </w:rPr>
         <w:drawing>
           <wp:inline distT="0" distB="0" distL="0" distR="0" wp14:anchorId="15974C6F" wp14:editId="685C08CD">
             <wp:extent cx="561109" cy="561109"/>
@@ -1437,7 +1456,7 @@
                     </pic:cNvPicPr>
                   </pic:nvPicPr>
                   <pic:blipFill>
-                    <a:blip r:embed="rId11" cstate="print">
+                    <a:blip r:embed="rId13" cstate="print">
                       <a:extLst>
                         <a:ext uri="{28A0092B-C50C-407E-A947-70E740481C1C}">
                           <a14:useLocalDpi xmlns:a14="http://schemas.microsoft.com/office/drawing/2010/main" val="0"/>
@@ -1505,18 +1524,12 @@
           <w:sz w:val="28"/>
           <w:szCs w:val="24"/>
         </w:rPr>
-        <w:t>Agreeableness</w:t>
-      </w:r>
-      <w:r>
-        <w:rPr>
-          <w:b/>
-          <w:bCs/>
-          <w:sz w:val="28"/>
-          <w:szCs w:val="24"/>
-        </w:rPr>
-        <w:t xml:space="preserve">                                                                                          </w:t>
-      </w:r>
-      <w:r>
+        <w:t xml:space="preserve">Agreeableness                                                                                          </w:t>
+      </w:r>
+      <w:r>
+        <w:rPr>
+          <w:noProof/>
+        </w:rPr>
         <w:drawing>
           <wp:inline distT="0" distB="0" distL="0" distR="0" wp14:anchorId="2040000B" wp14:editId="524E67EF">
             <wp:extent cx="565556" cy="568036"/>
@@ -1535,7 +1548,7 @@
                     </pic:cNvPicPr>
                   </pic:nvPicPr>
                   <pic:blipFill>
-                    <a:blip r:embed="rId12" cstate="print">
+                    <a:blip r:embed="rId14" cstate="print">
                       <a:extLst>
                         <a:ext uri="{28A0092B-C50C-407E-A947-70E740481C1C}">
                           <a14:useLocalDpi xmlns:a14="http://schemas.microsoft.com/office/drawing/2010/main" val="0"/>
@@ -1579,7 +1592,6 @@
           <w:sz w:val="28"/>
           <w:szCs w:val="24"/>
         </w:rPr>
-        <w:lastRenderedPageBreak/>
         <w:t>Agreeableness is indicative of a person’s kindness. Such individuals are trusting and helpful. On the other hand, disagreeable people are cold, suspicious of others and less cooperative.</w:t>
       </w:r>
     </w:p>
@@ -1625,6 +1637,9 @@
         <w:t xml:space="preserve"> </w:t>
       </w:r>
       <w:r>
+        <w:rPr>
+          <w:noProof/>
+        </w:rPr>
         <w:drawing>
           <wp:inline distT="0" distB="0" distL="0" distR="0" wp14:anchorId="66898441" wp14:editId="44A38CBA">
             <wp:extent cx="544866" cy="547255"/>
@@ -1643,7 +1658,7 @@
                     </pic:cNvPicPr>
                   </pic:nvPicPr>
                   <pic:blipFill>
-                    <a:blip r:embed="rId13" cstate="print">
+                    <a:blip r:embed="rId15" cstate="print">
                       <a:extLst>
                         <a:ext uri="{28A0092B-C50C-407E-A947-70E740481C1C}">
                           <a14:useLocalDpi xmlns:a14="http://schemas.microsoft.com/office/drawing/2010/main" val="0"/>
@@ -1853,31 +1868,7 @@
           <w:sz w:val="28"/>
           <w:szCs w:val="24"/>
         </w:rPr>
-        <w:t xml:space="preserve">ective class of models for understanding image content, giving state-of-the-art results on image recognition, segmentation, </w:t>
-      </w:r>
-      <w:proofErr w:type="gramStart"/>
-      <w:r>
-        <w:rPr>
-          <w:sz w:val="28"/>
-          <w:szCs w:val="24"/>
-        </w:rPr>
-        <w:t>detection</w:t>
-      </w:r>
-      <w:proofErr w:type="gramEnd"/>
-      <w:r>
-        <w:rPr>
-          <w:sz w:val="28"/>
-          <w:szCs w:val="24"/>
-        </w:rPr>
-        <w:t xml:space="preserve"> and retrieval. Specifically, the CNN model consists of several convolutional layers and pooling layers, which are stacked up with one on top of another. The convolution layer shares many weights, and the pooling layer sub-samples the output of the convolution layer and reduces the data rate from the layer below. The weight sharing in </w:t>
-      </w:r>
-      <w:r>
-        <w:rPr>
-          <w:sz w:val="28"/>
-          <w:szCs w:val="24"/>
-        </w:rPr>
-        <w:lastRenderedPageBreak/>
-        <w:t>the convolutional layer, together with appropriately chosen pooling schemes, endows the CNN with some invariance properties (e.g., translation invariance). In our DBR framework, we employ and modify multiple CNNs to learn the image representations for the visual modality, and then obtain the Big Five Traits predictions by end-to-end training.</w:t>
+        <w:t>ective class of models for understanding image content, giving state-of-the-art results on image recognition, segmentation, detection and retrieval. Specifically, the CNN model consists of several convolutional layers and pooling layers, which are stacked up with one on top of another. The convolution layer shares many weights, and the pooling layer sub-samples the output of the convolution layer and reduces the data rate from the layer below. The weight sharing in the convolutional layer, together with appropriately chosen pooling schemes, endows the CNN with some invariance properties (e.g., translation invariance). In our DBR framework, we employ and modify multiple CNNs to learn the image representations for the visual modality, and then obtain the Big Five Traits predictions by end-to-end training.</w:t>
       </w:r>
     </w:p>
     <w:p>
@@ -1965,7 +1956,15 @@
           <w:sz w:val="28"/>
           <w:szCs w:val="24"/>
         </w:rPr>
-        <w:t>cients (MFCC), Linear Prediction Cepstral Coe</w:t>
+        <w:t xml:space="preserve">cients (MFCC), </w:t>
+      </w:r>
+      <w:r>
+        <w:rPr>
+          <w:sz w:val="28"/>
+          <w:szCs w:val="24"/>
+        </w:rPr>
+        <w:lastRenderedPageBreak/>
+        <w:t>Linear Prediction Cepstral Coe</w:t>
       </w:r>
       <w:r>
         <w:rPr>
@@ -2089,23 +2088,7 @@
           <w:sz w:val="28"/>
           <w:szCs w:val="24"/>
         </w:rPr>
-        <w:t xml:space="preserve"> need participants to do specific tests containing large number of questions which can reflect their personalities. However, such process will cost a lot of time and funds. A similar task to personality analysis in computer vision is the emotion analysis tasks. Emotion analysis can be regarded as a multiple class classification problem, where usually four emotions (sadness, happiness, </w:t>
-      </w:r>
-      <w:proofErr w:type="gramStart"/>
-      <w:r>
-        <w:rPr>
-          <w:sz w:val="28"/>
-          <w:szCs w:val="24"/>
-        </w:rPr>
-        <w:t>anger</w:t>
-      </w:r>
-      <w:proofErr w:type="gramEnd"/>
-      <w:r>
-        <w:rPr>
-          <w:sz w:val="28"/>
-          <w:szCs w:val="24"/>
-        </w:rPr>
-        <w:t xml:space="preserve"> and neutral state) are recognized by the algorithms. However, in apparent personality analysis, it needs to predict the Big Five Traits (openness to experience, conscientiousness, extraversion, agreeableness, and neuroticism) which are independent with each other and whose scores are continuous values in the range of [0, 1]. Thus, it is obvious to see the apparent personality analysis tasks is more realistic but di</w:t>
+        <w:t xml:space="preserve"> need participants to do specific tests containing large number of questions which can reflect their personalities. However, such process will cost a lot of time and funds. A similar task to personality analysis in computer vision is the emotion analysis tasks. Emotion analysis can be regarded as a multiple class classification problem, where usually four emotions (sadness, happiness, anger and neutral state) are recognized by the algorithms. However, in apparent personality analysis, it needs to predict the Big Five Traits (openness to experience, conscientiousness, extraversion, agreeableness, and neuroticism) which are independent with each other and whose scores are continuous values in the range of [0, 1]. Thus, it is obvious to see the apparent personality analysis tasks is more realistic but di</w:t>
       </w:r>
       <w:r>
         <w:rPr>
@@ -2211,7 +2194,7 @@
                     </pic:cNvPicPr>
                   </pic:nvPicPr>
                   <pic:blipFill>
-                    <a:blip r:embed="rId14">
+                    <a:blip r:embed="rId16">
                       <a:extLst>
                         <a:ext uri="{28A0092B-C50C-407E-A947-70E740481C1C}">
                           <a14:useLocalDpi xmlns:a14="http://schemas.microsoft.com/office/drawing/2010/main" val="0"/>
@@ -2256,13 +2239,11 @@
         <w:t>Figure 1.</w:t>
       </w:r>
       <w:r>
-        <w:t xml:space="preserve"> Framework of the proposed Deep Bimodal Regression method. In DBR, the original videos are treated as having two natural modalities, i.e., the visual modality for images and the audio modality for speeches. After learning the (deep) regressors on these two </w:t>
-      </w:r>
-      <w:r>
-        <w:t>modalities</w:t>
-      </w:r>
-      <w:r>
-        <w:t>, the final predicted personality traits are obtained by late fusion.</w:t>
+        <w:t xml:space="preserve"> Framework of the proposed Deep Bimodal Regression method. In DBR, the original videos are treated as having two natural modalities, i.e., the visual modality for images and </w:t>
+      </w:r>
+      <w:r>
+        <w:lastRenderedPageBreak/>
+        <w:t>the audio modality for speeches. After learning the (deep) regressors on these two modalities, the final predicted personality traits are obtained by late fusion.</w:t>
       </w:r>
     </w:p>
     <w:p>
@@ -2384,37 +2365,7 @@
           <w:sz w:val="28"/>
           <w:szCs w:val="24"/>
         </w:rPr>
-        <w:t xml:space="preserve">The inputs of traditional convolutional neural networks are single images. But for the APA task, the original inputs are the human-centered videos. </w:t>
-      </w:r>
-      <w:proofErr w:type="gramStart"/>
-      <w:r>
-        <w:rPr>
-          <w:sz w:val="28"/>
-          <w:szCs w:val="24"/>
-        </w:rPr>
-        <w:t>In order to</w:t>
-      </w:r>
-      <w:proofErr w:type="gramEnd"/>
-      <w:r>
-        <w:rPr>
-          <w:sz w:val="28"/>
-          <w:szCs w:val="24"/>
-        </w:rPr>
-        <w:t xml:space="preserve"> utilize powerful CNNs to capture the visual information, it is necessary to extract images from these videos. For example, for a fifteen </w:t>
-      </w:r>
-      <w:r>
-        <w:rPr>
-          <w:sz w:val="28"/>
-          <w:szCs w:val="24"/>
-        </w:rPr>
-        <w:t>second</w:t>
-      </w:r>
-      <w:r>
-        <w:rPr>
-          <w:sz w:val="28"/>
-          <w:szCs w:val="24"/>
-        </w:rPr>
-        <w:t xml:space="preserve"> length video whose frame rate is 30fps, there are 450 images/frames from each original video. However, if all the images/frames are extracted, the computational cost and memory cost will be quite large. Besides, in fact, nearby frames look extremely similar. Therefore, we down</w:t>
+        <w:t>The inputs of traditional convolutional neural networks are single images. But for the APA task, the original inputs are the human-centered videos. In order to utilize powerful CNNs to capture the visual information, it is necessary to extract images from these videos. For example, for a fifteen second length video whose frame rate is 30fps, there are 450 images/frames from each original video. However, if all the images/frames are extracted, the computational cost and memory cost will be quite large. Besides, in fact, nearby frames look extremely similar. Therefore, we down</w:t>
       </w:r>
       <w:r>
         <w:rPr>
@@ -2428,23 +2379,7 @@
           <w:sz w:val="28"/>
           <w:szCs w:val="24"/>
         </w:rPr>
-        <w:t xml:space="preserve">sample these images/frames to 100 images per video. </w:t>
-      </w:r>
-      <w:proofErr w:type="gramStart"/>
-      <w:r>
-        <w:rPr>
-          <w:sz w:val="28"/>
-          <w:szCs w:val="24"/>
-        </w:rPr>
-        <w:t>That is to say, in</w:t>
-      </w:r>
-      <w:proofErr w:type="gramEnd"/>
-      <w:r>
-        <w:rPr>
-          <w:sz w:val="28"/>
-          <w:szCs w:val="24"/>
-        </w:rPr>
-        <w:t xml:space="preserve"> each second, we extract 6 images from a video. After that, the extracted images/frames are labe</w:t>
+        <w:t>sample these images/frames to 100 images per video. That is to say, in each second, we extract 6 images from a video. After that, the extracted images/frames are labe</w:t>
       </w:r>
       <w:r>
         <w:rPr>
@@ -2482,7 +2417,6 @@
         <w:rPr>
           <w:noProof/>
         </w:rPr>
-        <w:lastRenderedPageBreak/>
         <w:drawing>
           <wp:inline distT="0" distB="0" distL="0" distR="0" wp14:anchorId="4B980847" wp14:editId="579869E8">
             <wp:extent cx="5731510" cy="1388110"/>
@@ -2501,7 +2435,7 @@
                     </pic:cNvPicPr>
                   </pic:nvPicPr>
                   <pic:blipFill>
-                    <a:blip r:embed="rId15">
+                    <a:blip r:embed="rId17">
                       <a:extLst>
                         <a:ext uri="{28A0092B-C50C-407E-A947-70E740481C1C}">
                           <a14:useLocalDpi xmlns:a14="http://schemas.microsoft.com/office/drawing/2010/main" val="0"/>
@@ -2591,6 +2525,7 @@
           <w:sz w:val="28"/>
           <w:szCs w:val="24"/>
         </w:rPr>
+        <w:lastRenderedPageBreak/>
         <w:t xml:space="preserve">In the visual modality of DBR, the main deep CNN models are modified based on </w:t>
       </w:r>
       <w:r>
@@ -2605,35 +2540,7 @@
           <w:sz w:val="28"/>
           <w:szCs w:val="24"/>
         </w:rPr>
-        <w:t xml:space="preserve">, which are called Descriptor Aggregation Networks (DANs). What distinguishes DAN from the traditional CNN is: the fully connected layers are </w:t>
-      </w:r>
-      <w:r>
-        <w:rPr>
-          <w:sz w:val="28"/>
-          <w:szCs w:val="24"/>
-        </w:rPr>
-        <w:t>discarded and</w:t>
-      </w:r>
-      <w:r>
-        <w:rPr>
-          <w:sz w:val="28"/>
-          <w:szCs w:val="24"/>
-        </w:rPr>
-        <w:t xml:space="preserve"> replaced by both average and </w:t>
-      </w:r>
-      <w:r>
-        <w:rPr>
-          <w:sz w:val="28"/>
-          <w:szCs w:val="24"/>
-        </w:rPr>
-        <w:t>max pooling</w:t>
-      </w:r>
-      <w:r>
-        <w:rPr>
-          <w:sz w:val="28"/>
-          <w:szCs w:val="24"/>
-        </w:rPr>
-        <w:t xml:space="preserve"> following the last convolutional layers (Pool5). Meanwhile, each pooling operation is followed by the standard </w:t>
+        <w:t xml:space="preserve">, which are called Descriptor Aggregation Networks (DANs). What distinguishes DAN from the traditional CNN is: the fully connected layers are discarded and replaced by both average and max pooling following the last convolutional layers (Pool5). Meanwhile, each pooling operation is followed by the standard </w:t>
       </w:r>
       <w:r>
         <w:rPr>
@@ -2689,37 +2596,7 @@
           <w:sz w:val="28"/>
           <w:szCs w:val="24"/>
         </w:rPr>
-        <w:t xml:space="preserve">In the experiments of the proposed DBR </w:t>
-      </w:r>
-      <w:r>
-        <w:rPr>
-          <w:sz w:val="28"/>
-          <w:szCs w:val="24"/>
-        </w:rPr>
-        <w:t>framework, adopt</w:t>
-      </w:r>
-      <w:r>
-        <w:rPr>
-          <w:sz w:val="28"/>
-          <w:szCs w:val="24"/>
-        </w:rPr>
-        <w:t xml:space="preserve"> the pre-trained VGG-Face model as the initialization of the convolutional layers in our DANs. For further improving the regression performance of DAN, the ensemble of multiple layers is employed. Specifically, the deep convolutional descriptors of ReLU5 2 are also incorporated in the similar </w:t>
-      </w:r>
-      <w:proofErr w:type="gramStart"/>
-      <w:r>
-        <w:rPr>
-          <w:sz w:val="28"/>
-          <w:szCs w:val="24"/>
-        </w:rPr>
-        <w:t>aforementioned aggregation</w:t>
-      </w:r>
-      <w:proofErr w:type="gramEnd"/>
-      <w:r>
-        <w:rPr>
-          <w:sz w:val="28"/>
-          <w:szCs w:val="24"/>
-        </w:rPr>
-        <w:t xml:space="preserve"> approach, which is shown in Fig. 3. Thus, the final image feature is a 2048-d vector. We call this end-to-end deep regression network as “DAN+”.</w:t>
+        <w:t>In the experiments of the proposed DBR framework, adopt the pre-trained VGG-Face model as the initialization of the convolutional layers in our DANs. For further improving the regression performance of DAN, the ensemble of multiple layers is employed. Specifically, the deep convolutional descriptors of ReLU5 2 are also incorporated in the similar aforementioned aggregation approach, which is shown in Fig. 3. Thus, the final image feature is a 2048-d vector. We call this end-to-end deep regression network as “DAN+”.</w:t>
       </w:r>
     </w:p>
     <w:p/>
@@ -2756,7 +2633,7 @@
                     </pic:cNvPicPr>
                   </pic:nvPicPr>
                   <pic:blipFill>
-                    <a:blip r:embed="rId16">
+                    <a:blip r:embed="rId18">
                       <a:extLst>
                         <a:ext uri="{28A0092B-C50C-407E-A947-70E740481C1C}">
                           <a14:useLocalDpi xmlns:a14="http://schemas.microsoft.com/office/drawing/2010/main" val="0"/>
@@ -2922,7 +2799,7 @@
                     </pic:cNvPicPr>
                   </pic:nvPicPr>
                   <pic:blipFill>
-                    <a:blip r:embed="rId17" cstate="print">
+                    <a:blip r:embed="rId19" cstate="print">
                       <a:extLst>
                         <a:ext uri="{28A0092B-C50C-407E-A947-70E740481C1C}">
                           <a14:useLocalDpi xmlns:a14="http://schemas.microsoft.com/office/drawing/2010/main" val="0"/>
@@ -3361,21 +3238,7 @@
           <w:sz w:val="28"/>
           <w:szCs w:val="24"/>
         </w:rPr>
-        <w:t xml:space="preserve">For evaluation, given a video and the corresponding traits values, the accuracy is computed simply as one minus the absolute distance among the predicted values and the ground truth values. The mean accuracy among all the Big Five </w:t>
-      </w:r>
-      <w:r>
-        <w:rPr>
-          <w:sz w:val="28"/>
-          <w:szCs w:val="24"/>
-        </w:rPr>
-        <w:t>traits’</w:t>
-      </w:r>
-      <w:r>
-        <w:rPr>
-          <w:sz w:val="28"/>
-          <w:szCs w:val="24"/>
-        </w:rPr>
-        <w:t xml:space="preserve"> values is calculated as the principal quantitative measure:</w:t>
+        <w:t>For evaluation, given a video and the corresponding traits values, the accuracy is computed simply as one minus the absolute distance among the predicted values and the ground truth values. The mean accuracy among all the Big Five traits’ values is calculated as the principal quantitative measure:</w:t>
       </w:r>
     </w:p>
     <w:p>
@@ -3409,7 +3272,7 @@
                     </pic:cNvPicPr>
                   </pic:nvPicPr>
                   <pic:blipFill>
-                    <a:blip r:embed="rId18" cstate="print">
+                    <a:blip r:embed="rId20" cstate="print">
                       <a:extLst>
                         <a:ext uri="{28A0092B-C50C-407E-A947-70E740481C1C}">
                           <a14:useLocalDpi xmlns:a14="http://schemas.microsoft.com/office/drawing/2010/main" val="0"/>
@@ -3742,7 +3605,7 @@
                     </pic:cNvPicPr>
                   </pic:nvPicPr>
                   <pic:blipFill>
-                    <a:blip r:embed="rId19" cstate="print">
+                    <a:blip r:embed="rId21" cstate="print">
                       <a:extLst>
                         <a:ext uri="{28A0092B-C50C-407E-A947-70E740481C1C}">
                           <a14:useLocalDpi xmlns:a14="http://schemas.microsoft.com/office/drawing/2010/main" val="0"/>
@@ -3862,7 +3725,7 @@
                     </pic:cNvPicPr>
                   </pic:nvPicPr>
                   <pic:blipFill>
-                    <a:blip r:embed="rId20">
+                    <a:blip r:embed="rId22">
                       <a:extLst>
                         <a:ext uri="{28A0092B-C50C-407E-A947-70E740481C1C}">
                           <a14:useLocalDpi xmlns:a14="http://schemas.microsoft.com/office/drawing/2010/main" val="0"/>
@@ -3998,35 +3861,7 @@
           <w:sz w:val="28"/>
           <w:szCs w:val="24"/>
         </w:rPr>
-        <w:t>The hardware comprised of 8 GB DDR5 Random Access Memory, 1 TB Hard Disk</w:t>
-      </w:r>
-      <w:r>
-        <w:rPr>
-          <w:sz w:val="28"/>
-          <w:szCs w:val="24"/>
-        </w:rPr>
-        <w:t xml:space="preserve"> </w:t>
-      </w:r>
-      <w:r>
-        <w:rPr>
-          <w:sz w:val="28"/>
-          <w:szCs w:val="24"/>
-        </w:rPr>
-        <w:t>Drive, 256 GB Solid State Drive and Intel Core processor i5 8th Generation which clocks</w:t>
-      </w:r>
-      <w:r>
-        <w:rPr>
-          <w:sz w:val="28"/>
-          <w:szCs w:val="24"/>
-        </w:rPr>
-        <w:t xml:space="preserve"> </w:t>
-      </w:r>
-      <w:r>
-        <w:rPr>
-          <w:sz w:val="28"/>
-          <w:szCs w:val="24"/>
-        </w:rPr>
-        <w:t>at a speed 1.8Ghz</w:t>
+        <w:t>The hardware comprised of 8 GB DDR5 Random Access Memory, 1 TB Hard Disk Drive, 256 GB Solid State Drive and Intel Core processor i5 8th Generation which clocks at a speed 1.8Ghz</w:t>
       </w:r>
     </w:p>
     <w:p>
@@ -4301,14 +4136,7 @@
           <w:sz w:val="28"/>
           <w:szCs w:val="24"/>
         </w:rPr>
-        <w:t>NumPy</w:t>
-      </w:r>
-      <w:r>
-        <w:rPr>
-          <w:sz w:val="28"/>
-          <w:szCs w:val="24"/>
-        </w:rPr>
-        <w:t>==1.16.4</w:t>
+        <w:t>NumPy==1.16.4</w:t>
       </w:r>
     </w:p>
     <w:p>
@@ -4328,14 +4156,7 @@
           <w:sz w:val="28"/>
           <w:szCs w:val="24"/>
         </w:rPr>
-        <w:t>OpenCV</w:t>
-      </w:r>
-      <w:r>
-        <w:rPr>
-          <w:sz w:val="28"/>
-          <w:szCs w:val="24"/>
-        </w:rPr>
-        <w:t>-python==4.1.2.30</w:t>
+        <w:t>OpenCV-python==4.1.2.30</w:t>
       </w:r>
     </w:p>
     <w:p>
@@ -4822,7 +4643,7 @@
                     </pic:cNvPicPr>
                   </pic:nvPicPr>
                   <pic:blipFill>
-                    <a:blip r:embed="rId21" cstate="print">
+                    <a:blip r:embed="rId23" cstate="print">
                       <a:extLst>
                         <a:ext uri="{28A0092B-C50C-407E-A947-70E740481C1C}">
                           <a14:useLocalDpi xmlns:a14="http://schemas.microsoft.com/office/drawing/2010/main" val="0"/>
@@ -4899,23 +4720,7 @@
           <w:sz w:val="28"/>
           <w:szCs w:val="24"/>
         </w:rPr>
-        <w:t xml:space="preserve">research across the decade shows that ResNet has trouble paying attention on the human and starts prioritizing the surroundings. DAN+ on the other hand manages </w:t>
-      </w:r>
-      <w:proofErr w:type="gramStart"/>
-      <w:r>
-        <w:rPr>
-          <w:sz w:val="28"/>
-          <w:szCs w:val="24"/>
-        </w:rPr>
-        <w:t>both of the regions</w:t>
-      </w:r>
-      <w:proofErr w:type="gramEnd"/>
-      <w:r>
-        <w:rPr>
-          <w:sz w:val="28"/>
-          <w:szCs w:val="24"/>
-        </w:rPr>
-        <w:t xml:space="preserve"> optimally</w:t>
+        <w:t>research across the decade shows that ResNet has trouble paying attention on the human and starts prioritizing the surroundings. DAN+ on the other hand manages both of the regions optimally</w:t>
       </w:r>
       <w:r>
         <w:rPr>
@@ -5012,7 +4817,7 @@
                     </pic:cNvPicPr>
                   </pic:nvPicPr>
                   <pic:blipFill>
-                    <a:blip r:embed="rId22">
+                    <a:blip r:embed="rId24">
                       <a:extLst>
                         <a:ext uri="{28A0092B-C50C-407E-A947-70E740481C1C}">
                           <a14:useLocalDpi xmlns:a14="http://schemas.microsoft.com/office/drawing/2010/main" val="0"/>
@@ -5057,19 +4862,7 @@
         <w:t>Figure 8.</w:t>
       </w:r>
       <w:r>
-        <w:t xml:space="preserve"> Feature maps of five sampled images in the visual modality of DBR. The first row shows the images, and the second row presents their corresponding Big Five Traits values. The third, fourth and fifth rows show the </w:t>
-      </w:r>
-      <w:r>
-        <w:t>h</w:t>
-      </w:r>
-      <w:r>
-        <w:t>eatmaps of ResNet, DAN and DAN+, respectively. For each feature map, we sum the responses values of all the channels in the final pooling layer for each deep network. These figures are best viewed in colo</w:t>
-      </w:r>
-      <w:r>
-        <w:t>u</w:t>
-      </w:r>
-      <w:r>
-        <w:t>r.</w:t>
+        <w:t xml:space="preserve"> Feature maps of five sampled images in the visual modality of DBR. The first row shows the images, and the second row presents their corresponding Big Five Traits values. The third, fourth and fifth rows show the heatmaps of ResNet, DAN and DAN+, respectively. For each feature map, we sum the responses values of all the channels in the final pooling layer for each deep network. These figures are best viewed in colour.</w:t>
       </w:r>
     </w:p>
     <w:p>
@@ -5101,16 +4894,7 @@
           <w:sz w:val="28"/>
           <w:szCs w:val="24"/>
         </w:rPr>
-        <w:t>Conclusions</w:t>
-      </w:r>
-      <w:r>
-        <w:rPr>
-          <w:b/>
-          <w:bCs/>
-          <w:sz w:val="28"/>
-          <w:szCs w:val="24"/>
-        </w:rPr>
-        <w:t>:</w:t>
+        <w:t>Conclusions:</w:t>
       </w:r>
     </w:p>
     <w:p>
@@ -6963,6 +6747,7 @@
   <w:style w:type="character" w:default="1" w:styleId="DefaultParagraphFont">
     <w:name w:val="Default Paragraph Font"/>
     <w:uiPriority w:val="1"/>
+    <w:semiHidden/>
     <w:unhideWhenUsed/>
   </w:style>
   <w:style w:type="table" w:default="1" w:styleId="TableNormal">

</xml_diff>